<commit_message>
Added booleans to trigger colliders to make the pathfinding AI go to the player when triggered.
</commit_message>
<xml_diff>
--- a/Docs/n8890862 Assignment 1.docx
+++ b/Docs/n8890862 Assignment 1.docx
@@ -236,6 +236,19 @@
       </w:r>
     </w:p>
     <w:p>
+      <w:r>
+        <w:t>In my assignment I have used A* path finding for one of my NPC’s.</w:t>
+      </w:r>
+      <w:r>
+        <w:t xml:space="preserve"> I would have liked to made the AI update its position smoothly over each frame, but due to time constraints I have left it updating one point per frame.</w:t>
+      </w:r>
+    </w:p>
+    <w:p>
+      <w:r>
+        <w:br w:type="page"/>
+      </w:r>
+    </w:p>
+    <w:p>
       <w:pPr>
         <w:rPr>
           <w:rFonts w:asciiTheme="majorHAnsi" w:eastAsiaTheme="majorEastAsia" w:hAnsiTheme="majorHAnsi" w:cstheme="majorBidi"/>
@@ -244,16 +257,12 @@
           <w:szCs w:val="32"/>
         </w:rPr>
       </w:pPr>
-      <w:r>
-        <w:br w:type="page"/>
-      </w:r>
     </w:p>
     <w:p>
       <w:pPr>
         <w:pStyle w:val="Heading1"/>
       </w:pPr>
       <w:r>
-        <w:lastRenderedPageBreak/>
         <w:t>Finite</w:t>
       </w:r>
       <w:r>
@@ -262,427 +271,105 @@
     </w:p>
     <w:p>
       <w:r>
-        <w:rPr>
-          <w:b/>
-        </w:rPr>
-        <w:t xml:space="preserve">Bold </w:t>
-      </w:r>
-      <w:r>
-        <w:t>= Default state</w:t>
-      </w:r>
-    </w:p>
-    <w:p>
-      <w:pPr>
-        <w:pStyle w:val="Heading3"/>
-      </w:pPr>
-      <w:r>
-        <w:t xml:space="preserve">Enemy1 </w:t>
-      </w:r>
-    </w:p>
-    <w:p>
-      <w:r>
-        <w:t>States: patrol</w:t>
+        <w:t>The finite state machines I have created are used for the NPC’s and doors in my game.</w:t>
+      </w:r>
+      <w:r>
+        <w:t xml:space="preserve"> The door state machines are fairly simple because they only have two states, open/closed. The NPC’s state machines are a little more complex with 3 states each, with varying attributes.</w:t>
+      </w:r>
+    </w:p>
+    <w:p>
+      <w:r>
+        <w:t>Two of my doors are identical in function, so I have used the same state machine for both.</w:t>
+      </w:r>
+      <w:r>
+        <w:t xml:space="preserve"> Both doors will open when the player enters the trigger and close when they leave the trigger.</w:t>
+      </w:r>
+      <w:r>
+        <w:t xml:space="preserve"> A small issue with doing this is that they both open at the same time when their respective triggers react. This didn’t matter at all because the player will never be able to see both doors at the same time.</w:t>
       </w:r>
       <w:r>
         <w:t xml:space="preserve"> </w:t>
       </w:r>
       <w:r>
-        <w:t xml:space="preserve">(), </w:t>
-      </w:r>
-      <w:r>
-        <w:rPr>
-          <w:b/>
-        </w:rPr>
-        <w:t>stop (</w:t>
-      </w:r>
-      <w:r>
-        <w:rPr>
-          <w:b/>
-        </w:rPr>
-        <w:t>),</w:t>
-      </w:r>
-      <w:r>
-        <w:t xml:space="preserve"> crazy</w:t>
+        <w:t>The other two doors will stay open once a certain trigger has been activated. This unlocks the other rooms for the player</w:t>
+      </w:r>
+      <w:r>
+        <w:t>.</w:t>
+      </w:r>
+    </w:p>
+    <w:p>
+      <w:r>
+        <w:t xml:space="preserve">The 3 NPC’s that are connected to state machines. Two of the NPC’s are identical and will </w:t>
+      </w:r>
+      <w:r>
+        <w:t>patrol the large room by default. The hallway NPC will just patrol the cross section of the hallway.</w:t>
       </w:r>
       <w:r>
         <w:t xml:space="preserve"> </w:t>
       </w:r>
       <w:r>
-        <w:t>()</w:t>
-      </w:r>
-    </w:p>
-    <w:p>
-      <w:pPr>
-        <w:pStyle w:val="Heading3"/>
-      </w:pPr>
-      <w:r>
-        <w:t xml:space="preserve">Enemy2 </w:t>
-      </w:r>
-      <w:r>
-        <w:t>/ E</w:t>
-      </w:r>
-      <w:r>
-        <w:t xml:space="preserve">nemy3 </w:t>
-      </w:r>
-    </w:p>
-    <w:p>
-      <w:r>
-        <w:t xml:space="preserve">States: </w:t>
-      </w:r>
-      <w:r>
-        <w:rPr>
-          <w:b/>
-        </w:rPr>
-        <w:t>Patrol</w:t>
-      </w:r>
-      <w:r>
-        <w:rPr>
-          <w:b/>
-        </w:rPr>
-        <w:t xml:space="preserve"> </w:t>
-      </w:r>
-      <w:r>
-        <w:rPr>
-          <w:b/>
-        </w:rPr>
-        <w:t>(),</w:t>
-      </w:r>
-      <w:r>
-        <w:t xml:space="preserve"> Alarm</w:t>
-      </w:r>
-      <w:r>
-        <w:t xml:space="preserve"> </w:t>
-      </w:r>
-      <w:r>
-        <w:t>()</w:t>
-      </w:r>
-    </w:p>
-    <w:p>
-      <w:pPr>
-        <w:pStyle w:val="Heading3"/>
-      </w:pPr>
-      <w:r>
-        <w:t>Enemy</w:t>
-      </w:r>
-      <w:r>
-        <w:t>4</w:t>
-      </w:r>
-    </w:p>
-    <w:p>
-      <w:r>
-        <w:t>States</w:t>
-      </w:r>
-      <w:r>
-        <w:rPr>
-          <w:b/>
-        </w:rPr>
-        <w:t xml:space="preserve">: </w:t>
-      </w:r>
-      <w:proofErr w:type="gramStart"/>
-      <w:r>
-        <w:rPr>
-          <w:b/>
-        </w:rPr>
-        <w:t>Patrol(</w:t>
-      </w:r>
-      <w:proofErr w:type="gramEnd"/>
-      <w:r>
-        <w:rPr>
-          <w:b/>
-        </w:rPr>
-        <w:t>)</w:t>
-      </w:r>
-      <w:r>
-        <w:t>, Attack ()</w:t>
-      </w:r>
-    </w:p>
-    <w:p>
-      <w:pPr>
-        <w:pStyle w:val="Heading3"/>
-      </w:pPr>
-      <w:r>
-        <w:t>Doors</w:t>
-      </w:r>
-    </w:p>
-    <w:p>
-      <w:r>
-        <w:t xml:space="preserve">States: Open (), </w:t>
-      </w:r>
-      <w:r>
-        <w:rPr>
-          <w:b/>
-        </w:rPr>
-        <w:t>Closed ()</w:t>
-      </w:r>
-    </w:p>
-    <w:p>
-      <w:pPr>
-        <w:pStyle w:val="Heading2"/>
-      </w:pPr>
-      <w:r>
-        <w:t>Triggers</w:t>
-      </w:r>
-    </w:p>
-    <w:p>
-      <w:pPr>
-        <w:pStyle w:val="Heading3"/>
-      </w:pPr>
-      <w:r>
-        <w:t xml:space="preserve">Trigger </w:t>
-      </w:r>
-      <w:r>
-        <w:t>A</w:t>
-      </w:r>
-    </w:p>
-    <w:p>
-      <w:r>
-        <w:rPr>
-          <w:b/>
-        </w:rPr>
-        <w:t>Door</w:t>
-      </w:r>
-      <w:r>
-        <w:rPr>
-          <w:b/>
-        </w:rPr>
-        <w:t>1</w:t>
-      </w:r>
-      <w:r>
-        <w:rPr>
-          <w:b/>
-        </w:rPr>
-        <w:t>:</w:t>
-      </w:r>
-      <w:r>
-        <w:t xml:space="preserve"> Open</w:t>
-      </w:r>
-      <w:r>
-        <w:t xml:space="preserve"> </w:t>
-      </w:r>
-      <w:r>
-        <w:t>()/Closed</w:t>
-      </w:r>
-      <w:r>
-        <w:t xml:space="preserve"> </w:t>
-      </w:r>
-      <w:r>
-        <w:t>()</w:t>
-      </w:r>
-    </w:p>
-    <w:p>
-      <w:r>
-        <w:rPr>
-          <w:b/>
-        </w:rPr>
-        <w:t>Enemy1</w:t>
-      </w:r>
-      <w:r>
-        <w:t>: patrol</w:t>
-      </w:r>
-      <w:r>
-        <w:t xml:space="preserve"> </w:t>
-      </w:r>
-      <w:r>
-        <w:t>()</w:t>
+        <w:t xml:space="preserve">The hallway NPC has the option to patrol, wobble and emit light, and </w:t>
+      </w:r>
+      <w:r>
+        <w:t>kill</w:t>
       </w:r>
       <w:bookmarkStart w:id="0" w:name="_GoBack"/>
       <w:bookmarkEnd w:id="0"/>
-    </w:p>
-    <w:p>
-      <w:pPr>
-        <w:pStyle w:val="Heading3"/>
-      </w:pPr>
-      <w:r>
-        <w:t xml:space="preserve">Trigger </w:t>
-      </w:r>
-      <w:r>
-        <w:t>B</w:t>
-      </w:r>
-    </w:p>
-    <w:p>
-      <w:r>
-        <w:rPr>
-          <w:b/>
-        </w:rPr>
-        <w:t>Door</w:t>
-      </w:r>
-      <w:r>
-        <w:rPr>
-          <w:b/>
-        </w:rPr>
-        <w:t>2</w:t>
-      </w:r>
-      <w:r>
-        <w:rPr>
-          <w:b/>
-        </w:rPr>
-        <w:t>:</w:t>
-      </w:r>
-      <w:r>
-        <w:t xml:space="preserve"> Open</w:t>
-      </w:r>
-      <w:r>
-        <w:t xml:space="preserve"> </w:t>
-      </w:r>
-      <w:r>
-        <w:t>()/Closed</w:t>
-      </w:r>
-      <w:r>
-        <w:t xml:space="preserve"> </w:t>
-      </w:r>
-      <w:r>
-        <w:t>()</w:t>
-      </w:r>
-    </w:p>
-    <w:p>
-      <w:pPr>
-        <w:pStyle w:val="Heading3"/>
-      </w:pPr>
-      <w:r>
-        <w:t xml:space="preserve">Trigger </w:t>
-      </w:r>
-      <w:r>
-        <w:t>C</w:t>
-      </w:r>
-    </w:p>
-    <w:p>
-      <w:r>
-        <w:rPr>
-          <w:b/>
-        </w:rPr>
-        <w:t>Door3:</w:t>
-      </w:r>
-      <w:r>
-        <w:t xml:space="preserve"> Open</w:t>
-      </w:r>
-      <w:r>
-        <w:t xml:space="preserve"> </w:t>
-      </w:r>
-      <w:r>
-        <w:t>()</w:t>
-      </w:r>
-    </w:p>
-    <w:p>
-      <w:r>
-        <w:rPr>
-          <w:b/>
-        </w:rPr>
-        <w:t>Enemy1</w:t>
-      </w:r>
-      <w:r>
-        <w:t xml:space="preserve">: </w:t>
-      </w:r>
-      <w:r>
-        <w:t>C</w:t>
-      </w:r>
-      <w:r>
-        <w:t>razy</w:t>
-      </w:r>
-      <w:r>
-        <w:t xml:space="preserve"> </w:t>
-      </w:r>
-      <w:r>
-        <w:t>()</w:t>
-      </w:r>
-    </w:p>
-    <w:p>
-      <w:pPr>
-        <w:pStyle w:val="Heading3"/>
-      </w:pPr>
-      <w:r>
-        <w:t xml:space="preserve">Trigger </w:t>
-      </w:r>
-      <w:r>
-        <w:t>D</w:t>
-      </w:r>
-    </w:p>
-    <w:p>
-      <w:r>
-        <w:rPr>
-          <w:b/>
-        </w:rPr>
-        <w:t>Enemy4</w:t>
-      </w:r>
-      <w:r>
-        <w:t>: attack</w:t>
-      </w:r>
-      <w:r>
-        <w:t xml:space="preserve"> </w:t>
-      </w:r>
-      <w:r>
-        <w:t>()</w:t>
-      </w:r>
-    </w:p>
-    <w:p>
-      <w:pPr>
-        <w:pStyle w:val="Heading3"/>
-      </w:pPr>
-      <w:r>
-        <w:t xml:space="preserve">Trigger </w:t>
-      </w:r>
-      <w:r>
-        <w:t>E</w:t>
-      </w:r>
-    </w:p>
-    <w:p>
-      <w:r>
-        <w:t>Door4: open</w:t>
-      </w:r>
-      <w:r>
-        <w:t xml:space="preserve"> </w:t>
-      </w:r>
-      <w:r>
-        <w:t>()</w:t>
-      </w:r>
-    </w:p>
-    <w:p>
-      <w:pPr>
-        <w:pStyle w:val="Heading3"/>
-      </w:pPr>
-      <w:r>
-        <w:t xml:space="preserve">Trigger </w:t>
-      </w:r>
-      <w:r>
-        <w:t>F</w:t>
-      </w:r>
-    </w:p>
-    <w:p>
-      <w:r>
-        <w:t xml:space="preserve">Enemy2/Enemy3: </w:t>
-      </w:r>
-      <w:r>
-        <w:t>Alarm (</w:t>
-      </w:r>
-      <w:r>
-        <w:t>)</w:t>
+      <w:r>
+        <w:t>.</w:t>
+      </w:r>
+    </w:p>
+    <w:p>
+      <w:pPr>
+        <w:pStyle w:val="Heading2"/>
+      </w:pPr>
+      <w:r>
+        <w:t>Trigger layout</w:t>
+      </w:r>
+    </w:p>
+    <w:p>
+      <w:r>
+        <w:pict>
+          <v:shapetype id="_x0000_t75" coordsize="21600,21600" o:spt="75" o:preferrelative="t" path="m@4@5l@4@11@9@11@9@5xe" filled="f" stroked="f">
+            <v:stroke joinstyle="miter"/>
+            <v:formulas>
+              <v:f eqn="if lineDrawn pixelLineWidth 0"/>
+              <v:f eqn="sum @0 1 0"/>
+              <v:f eqn="sum 0 0 @1"/>
+              <v:f eqn="prod @2 1 2"/>
+              <v:f eqn="prod @3 21600 pixelWidth"/>
+              <v:f eqn="prod @3 21600 pixelHeight"/>
+              <v:f eqn="sum @0 0 1"/>
+              <v:f eqn="prod @6 1 2"/>
+              <v:f eqn="prod @7 21600 pixelWidth"/>
+              <v:f eqn="sum @8 21600 0"/>
+              <v:f eqn="prod @7 21600 pixelHeight"/>
+              <v:f eqn="sum @10 21600 0"/>
+            </v:formulas>
+            <v:path o:extrusionok="f" gradientshapeok="t" o:connecttype="rect"/>
+            <o:lock v:ext="edit" aspectratio="t"/>
+          </v:shapetype>
+          <v:shape id="_x0000_i1025" type="#_x0000_t75" style="width:345.75pt;height:340.5pt">
+            <v:imagedata r:id="rId5" o:title="TriggerLayout"/>
+          </v:shape>
+        </w:pict>
       </w:r>
     </w:p>
     <w:p/>
     <w:p>
       <w:pPr>
-        <w:pStyle w:val="ListParagraph"/>
-        <w:numPr>
-          <w:ilvl w:val="0"/>
-          <w:numId w:val="1"/>
-        </w:numPr>
-      </w:pPr>
-      <w:r>
+        <w:pStyle w:val="Heading2"/>
+      </w:pPr>
+      <w:r>
+        <w:lastRenderedPageBreak/>
         <w:t>State Diagram</w:t>
       </w:r>
     </w:p>
     <w:p>
       <w:pPr>
-        <w:pStyle w:val="ListParagraph"/>
-        <w:numPr>
-          <w:ilvl w:val="0"/>
-          <w:numId w:val="1"/>
-        </w:numPr>
-      </w:pPr>
-      <w:r>
-        <w:t>Trigger layout</w:t>
-      </w:r>
-    </w:p>
-    <w:p/>
+        <w:pStyle w:val="Heading1"/>
+      </w:pPr>
+    </w:p>
     <w:p>
       <w:pPr>
         <w:pStyle w:val="Heading1"/>

</xml_diff>

<commit_message>
Fixed a bug with the light still emiting when changing states. Created a state diagram and updated Doc
</commit_message>
<xml_diff>
--- a/Docs/n8890862 Assignment 1.docx
+++ b/Docs/n8890862 Assignment 1.docx
@@ -49,16 +49,11 @@
         <w:t>Statement of Completeness</w:t>
       </w:r>
     </w:p>
-    <w:p/>
-    <w:p>
-      <w:r>
-        <w:t>Things I didn’</w:t>
-      </w:r>
-      <w:r>
-        <w:t>t do</w:t>
-      </w:r>
-    </w:p>
-    <w:p/>
+    <w:p>
+      <w:r>
+        <w:t>N/A</w:t>
+      </w:r>
+    </w:p>
     <w:p>
       <w:pPr>
         <w:pStyle w:val="Heading1"/>
@@ -242,21 +237,21 @@
       <w:r>
         <w:t xml:space="preserve"> I would have liked to made the AI update its position smoothly over each frame, but due to time constraints I have left it updating one point per frame.</w:t>
       </w:r>
-    </w:p>
-    <w:p>
-      <w:r>
-        <w:br w:type="page"/>
-      </w:r>
-    </w:p>
-    <w:p>
-      <w:pPr>
-        <w:rPr>
-          <w:rFonts w:asciiTheme="majorHAnsi" w:eastAsiaTheme="majorEastAsia" w:hAnsiTheme="majorHAnsi" w:cstheme="majorBidi"/>
-          <w:color w:val="365F91" w:themeColor="accent1" w:themeShade="BF"/>
-          <w:sz w:val="32"/>
-          <w:szCs w:val="32"/>
-        </w:rPr>
-      </w:pPr>
+      <w:r>
+        <w:t xml:space="preserve"> I think the greedy search algorithm would have</w:t>
+      </w:r>
+      <w:r>
+        <w:t xml:space="preserve"> been a better fit in this game due to the NPC not needing the exact shortest path.</w:t>
+      </w:r>
+      <w:r>
+        <w:t xml:space="preserve"> I used the A* algorithm because I was more familiar with how it worked, and have used it in previous </w:t>
+      </w:r>
+      <w:r>
+        <w:t>exercises</w:t>
+      </w:r>
+      <w:r>
+        <w:t>.</w:t>
+      </w:r>
     </w:p>
     <w:p>
       <w:pPr>
@@ -313,8 +308,6 @@
       <w:r>
         <w:t>kill</w:t>
       </w:r>
-      <w:bookmarkStart w:id="0" w:name="_GoBack"/>
-      <w:bookmarkEnd w:id="0"/>
       <w:r>
         <w:t>.</w:t>
       </w:r>
@@ -324,6 +317,7 @@
         <w:pStyle w:val="Heading2"/>
       </w:pPr>
       <w:r>
+        <w:lastRenderedPageBreak/>
         <w:t>Trigger layout</w:t>
       </w:r>
     </w:p>
@@ -349,19 +343,17 @@
             <v:path o:extrusionok="f" gradientshapeok="t" o:connecttype="rect"/>
             <o:lock v:ext="edit" aspectratio="t"/>
           </v:shapetype>
-          <v:shape id="_x0000_i1025" type="#_x0000_t75" style="width:345.75pt;height:340.5pt">
+          <v:shape id="_x0000_i1025" type="#_x0000_t75" style="width:319.5pt;height:315pt">
             <v:imagedata r:id="rId5" o:title="TriggerLayout"/>
           </v:shape>
         </w:pict>
       </w:r>
     </w:p>
-    <w:p/>
     <w:p>
       <w:pPr>
         <w:pStyle w:val="Heading2"/>
       </w:pPr>
       <w:r>
-        <w:lastRenderedPageBreak/>
         <w:t>State Diagram</w:t>
       </w:r>
     </w:p>
@@ -369,6 +361,13 @@
       <w:pPr>
         <w:pStyle w:val="Heading1"/>
       </w:pPr>
+      <w:r>
+        <w:pict>
+          <v:shape id="_x0000_i1030" type="#_x0000_t75" style="width:375pt;height:191.25pt">
+            <v:imagedata r:id="rId6" o:title="StateDiagram"/>
+          </v:shape>
+        </w:pict>
+      </w:r>
     </w:p>
     <w:p>
       <w:pPr>
@@ -377,6 +376,40 @@
       <w:r>
         <w:t>Conclusion</w:t>
       </w:r>
+    </w:p>
+    <w:p>
+      <w:r>
+        <w:t>I started out with this assignment having no concept of how state machines work, but I am now very comfortable with how they work. If I had more time, I would like to create more complex states and improve the fun</w:t>
+      </w:r>
+      <w:r>
+        <w:t>ctions that affect the objects.</w:t>
+      </w:r>
+      <w:r>
+        <w:t xml:space="preserve"> </w:t>
+      </w:r>
+      <w:r>
+        <w:t>I would also like to learn more complex examples of path finding and how to integrate the path finding with state machines effectively.</w:t>
+      </w:r>
+      <w:r>
+        <w:t xml:space="preserve"> </w:t>
+      </w:r>
+      <w:r>
+        <w:t>I’m</w:t>
+      </w:r>
+      <w:r>
+        <w:t xml:space="preserve"> not too happy with the current use of the path finding AI, and I think it could be improved.</w:t>
+      </w:r>
+      <w:r>
+        <w:t xml:space="preserve"> I</w:t>
+      </w:r>
+      <w:r>
+        <w:t xml:space="preserve"> also found that adding</w:t>
+      </w:r>
+      <w:r>
+        <w:t xml:space="preserve"> sounds to the game and the path finding NPC improved player experience greatly.</w:t>
+      </w:r>
+      <w:bookmarkStart w:id="0" w:name="_GoBack"/>
+      <w:bookmarkEnd w:id="0"/>
     </w:p>
     <w:sectPr>
       <w:pgSz w:w="11906" w:h="16838"/>

</xml_diff>